<commit_message>
Dataset and Note changes
</commit_message>
<xml_diff>
--- a/January 2023 Analysis/New Analysis/OM_Exp_summary_Jan23.docx
+++ b/January 2023 Analysis/New Analysis/OM_Exp_summary_Jan23.docx
@@ -1005,6 +1005,26 @@
                 <w:u w:val="single"/>
               </w:rPr>
             </w:pPr>
+            <w:hyperlink r:id="rId7" w:history="1">
+              <w:r>
+                <w:rPr>
+                  <w:rStyle w:val="Hyperlink"/>
+                  <w:rFonts w:ascii="Arial" w:hAnsi="Arial" w:cs="Arial"/>
+                  <w:sz w:val="22"/>
+                  <w:szCs w:val="24"/>
+                </w:rPr>
+                <w:t>https://tinyurl.com/6om-exp2-reg-auth</w:t>
+              </w:r>
+            </w:hyperlink>
+            <w:r>
+              <w:rPr>
+                <w:rFonts w:ascii="Arial" w:hAnsi="Arial" w:cs="Arial"/>
+                <w:sz w:val="22"/>
+                <w:szCs w:val="24"/>
+                <w:u w:val="single"/>
+              </w:rPr>
+              <w:t xml:space="preserve"> </w:t>
+            </w:r>
           </w:p>
         </w:tc>
         <w:tc>
@@ -1294,7 +1314,7 @@
                 <w:szCs w:val="24"/>
               </w:rPr>
             </w:pPr>
-            <w:hyperlink r:id="rId7" w:history="1">
+            <w:hyperlink r:id="rId8" w:history="1">
               <w:r>
                 <w:rPr>
                   <w:rStyle w:val="Hyperlink"/>
@@ -1348,7 +1368,7 @@
                 <w:szCs w:val="24"/>
               </w:rPr>
             </w:pPr>
-            <w:hyperlink r:id="rId8" w:history="1">
+            <w:hyperlink r:id="rId9" w:history="1">
               <w:r>
                 <w:rPr>
                   <w:rStyle w:val="Hyperlink"/>
@@ -1902,6 +1922,88 @@
                 <w:szCs w:val="24"/>
               </w:rPr>
             </w:pPr>
+            <w:hyperlink r:id="rId10" w:history="1">
+              <w:r>
+                <w:rPr>
+                  <w:rStyle w:val="Hyperlink"/>
+                  <w:rFonts w:ascii="Arial" w:hAnsi="Arial" w:cs="Arial"/>
+                  <w:sz w:val="22"/>
+                  <w:szCs w:val="24"/>
+                </w:rPr>
+                <w:t>https://tinyurl.com/sampleset1-reg</w:t>
+              </w:r>
+            </w:hyperlink>
+            <w:r>
+              <w:rPr>
+                <w:rFonts w:ascii="Arial" w:hAnsi="Arial" w:cs="Arial"/>
+                <w:sz w:val="22"/>
+                <w:szCs w:val="24"/>
+              </w:rPr>
+              <w:t xml:space="preserve"> </w:t>
+            </w:r>
+          </w:p>
+          <w:p>
+            <w:pPr>
+              <w:rPr>
+                <w:rFonts w:ascii="Arial" w:hAnsi="Arial" w:cs="Arial"/>
+                <w:sz w:val="22"/>
+                <w:szCs w:val="24"/>
+              </w:rPr>
+            </w:pPr>
+          </w:p>
+          <w:p>
+            <w:pPr>
+              <w:rPr>
+                <w:rFonts w:ascii="Arial" w:hAnsi="Arial" w:cs="Arial"/>
+                <w:sz w:val="22"/>
+                <w:szCs w:val="24"/>
+              </w:rPr>
+            </w:pPr>
+            <w:r>
+              <w:rPr>
+                <w:rFonts w:ascii="Arial" w:hAnsi="Arial" w:cs="Arial"/>
+                <w:sz w:val="22"/>
+                <w:szCs w:val="24"/>
+              </w:rPr>
+              <w:t xml:space="preserve">Dataset: </w:t>
+            </w:r>
+          </w:p>
+          <w:p>
+            <w:pPr>
+              <w:rPr>
+                <w:rFonts w:ascii="Arial" w:hAnsi="Arial" w:cs="Arial"/>
+                <w:sz w:val="22"/>
+                <w:szCs w:val="24"/>
+              </w:rPr>
+            </w:pPr>
+            <w:hyperlink r:id="rId11" w:history="1">
+              <w:r>
+                <w:rPr>
+                  <w:rStyle w:val="Hyperlink"/>
+                  <w:rFonts w:ascii="Arial" w:hAnsi="Arial" w:cs="Arial"/>
+                  <w:sz w:val="22"/>
+                  <w:szCs w:val="24"/>
+                </w:rPr>
+                <w:t>https://tinyurl.com/dataset1-6OM-Reg-auth</w:t>
+              </w:r>
+            </w:hyperlink>
+            <w:r>
+              <w:rPr>
+                <w:rFonts w:ascii="Arial" w:hAnsi="Arial" w:cs="Arial"/>
+                <w:sz w:val="22"/>
+                <w:szCs w:val="24"/>
+              </w:rPr>
+              <w:t xml:space="preserve"> </w:t>
+            </w:r>
+          </w:p>
+          <w:p>
+            <w:pPr>
+              <w:rPr>
+                <w:rFonts w:ascii="Arial" w:hAnsi="Arial" w:cs="Arial"/>
+                <w:sz w:val="22"/>
+                <w:szCs w:val="24"/>
+              </w:rPr>
+            </w:pPr>
           </w:p>
         </w:tc>
         <w:tc>
@@ -3134,6 +3236,7 @@
                 <w:rFonts w:ascii="Arial" w:hAnsi="Arial" w:cs="Arial"/>
                 <w:szCs w:val="28"/>
               </w:rPr>
+              <w:lastRenderedPageBreak/>
               <w:t>06</w:t>
             </w:r>
           </w:p>
@@ -3282,7 +3385,6 @@
                 <w:sz w:val="22"/>
                 <w:szCs w:val="24"/>
               </w:rPr>
-              <w:lastRenderedPageBreak/>
               <w:t>Notebook:</w:t>
             </w:r>
           </w:p>
@@ -3303,7 +3405,7 @@
                 <w:szCs w:val="24"/>
               </w:rPr>
             </w:pPr>
-            <w:hyperlink r:id="rId9" w:history="1">
+            <w:hyperlink r:id="rId12" w:history="1">
               <w:r>
                 <w:rPr>
                   <w:rStyle w:val="Hyperlink"/>
@@ -3470,7 +3572,6 @@
                 <w:color w:val="000000"/>
                 <w:shd w:val="clear" w:color="auto" w:fill="FFFFFF"/>
               </w:rPr>
-              <w:lastRenderedPageBreak/>
               <w:t>Incomplete Statements</w:t>
             </w:r>
           </w:p>
@@ -3547,7 +3648,7 @@
                 <w:szCs w:val="24"/>
               </w:rPr>
             </w:pPr>
-            <w:hyperlink r:id="rId10" w:history="1">
+            <w:hyperlink r:id="rId13" w:history="1">
               <w:r>
                 <w:rPr>
                   <w:rStyle w:val="Hyperlink"/>
@@ -3873,7 +3974,7 @@
                 <w:szCs w:val="32"/>
               </w:rPr>
             </w:pPr>
-            <w:hyperlink r:id="rId11" w:history="1">
+            <w:hyperlink r:id="rId14" w:history="1">
               <w:r>
                 <w:rPr>
                   <w:rStyle w:val="Hyperlink"/>
@@ -4180,7 +4281,7 @@
                 <w:szCs w:val="24"/>
               </w:rPr>
             </w:pPr>
-            <w:hyperlink r:id="rId12" w:history="1">
+            <w:hyperlink r:id="rId15" w:history="1">
               <w:r>
                 <w:rPr>
                   <w:rStyle w:val="Hyperlink"/>
@@ -4529,7 +4630,7 @@
                 <w:szCs w:val="32"/>
               </w:rPr>
             </w:pPr>
-            <w:hyperlink r:id="rId13" w:history="1">
+            <w:hyperlink r:id="rId16" w:history="1">
               <w:r>
                 <w:rPr>
                   <w:rStyle w:val="Hyperlink"/>
@@ -4825,7 +4926,7 @@
                 <w:u w:val="single"/>
               </w:rPr>
             </w:pPr>
-            <w:hyperlink r:id="rId14" w:history="1">
+            <w:hyperlink r:id="rId17" w:history="1">
               <w:r>
                 <w:rPr>
                   <w:rStyle w:val="Hyperlink"/>
@@ -4945,6 +5046,7 @@
                 <w:rFonts w:ascii="Arial" w:hAnsi="Arial" w:cs="Arial"/>
                 <w:szCs w:val="28"/>
               </w:rPr>
+              <w:lastRenderedPageBreak/>
               <w:t>0</w:t>
             </w:r>
             <w:r>
@@ -5113,7 +5215,7 @@
                 <w:szCs w:val="32"/>
               </w:rPr>
             </w:pPr>
-            <w:hyperlink r:id="rId15" w:history="1">
+            <w:hyperlink r:id="rId18" w:history="1">
               <w:r>
                 <w:rPr>
                   <w:rStyle w:val="Hyperlink"/>
@@ -5350,7 +5452,6 @@
                 <w:color w:val="000000"/>
                 <w:shd w:val="clear" w:color="auto" w:fill="FFFFFF"/>
               </w:rPr>
-              <w:lastRenderedPageBreak/>
               <w:t>Precision</w:t>
             </w:r>
           </w:p>
@@ -5476,7 +5577,7 @@
                 <w:u w:val="single"/>
               </w:rPr>
             </w:pPr>
-            <w:hyperlink r:id="rId16" w:history="1">
+            <w:hyperlink r:id="rId19" w:history="1">
               <w:r>
                 <w:rPr>
                   <w:rStyle w:val="Hyperlink"/>
@@ -6085,7 +6186,7 @@
                 <w:szCs w:val="24"/>
               </w:rPr>
             </w:pPr>
-            <w:hyperlink r:id="rId17" w:history="1">
+            <w:hyperlink r:id="rId20" w:history="1">
               <w:r>
                 <w:rPr>
                   <w:rStyle w:val="Hyperlink"/>
@@ -7777,6 +7878,7 @@
                 <w:color w:val="000000"/>
                 <w:shd w:val="clear" w:color="auto" w:fill="FFFFFF"/>
               </w:rPr>
+              <w:lastRenderedPageBreak/>
               <w:t>Precision</w:t>
             </w:r>
           </w:p>
@@ -7932,6 +8034,7 @@
                 <w:color w:val="000000"/>
                 <w:shd w:val="clear" w:color="auto" w:fill="FFFFFF"/>
               </w:rPr>
+              <w:lastRenderedPageBreak/>
               <w:t>Precision</w:t>
             </w:r>
           </w:p>
@@ -8504,7 +8607,6 @@
                 <w:color w:val="000000"/>
                 <w:shd w:val="clear" w:color="auto" w:fill="FFFFFF"/>
               </w:rPr>
-              <w:lastRenderedPageBreak/>
               <w:t>Precision</w:t>
             </w:r>
           </w:p>
@@ -8646,7 +8748,6 @@
                 <w:color w:val="000000"/>
                 <w:shd w:val="clear" w:color="auto" w:fill="FFFFFF"/>
               </w:rPr>
-              <w:lastRenderedPageBreak/>
               <w:t>Precision</w:t>
             </w:r>
           </w:p>

</xml_diff>

<commit_message>
Notebook 10 Exp series 1
</commit_message>
<xml_diff>
--- a/January 2023 Analysis/New Analysis/OM_Exp_summary_Jan23.docx
+++ b/January 2023 Analysis/New Analysis/OM_Exp_summary_Jan23.docx
@@ -5886,17 +5886,15 @@
                 <w:rPr>
                   <w:rStyle w:val="Hyperlink"/>
                   <w:rFonts w:ascii="Arial" w:hAnsi="Arial" w:cs="Arial"/>
-                  <w:sz w:val="22"/>
-                  <w:szCs w:val="24"/>
+                  <w:szCs w:val="28"/>
                 </w:rPr>
-                <w:t>https://tinyurl.com/expr9-reg-jan23</w:t>
+                <w:t>https://tinyurl.com/7-om-exp9-reg-auth</w:t>
               </w:r>
             </w:hyperlink>
             <w:r>
               <w:rPr>
                 <w:rFonts w:ascii="Arial" w:hAnsi="Arial" w:cs="Arial"/>
-                <w:sz w:val="22"/>
-                <w:szCs w:val="24"/>
+                <w:szCs w:val="28"/>
               </w:rPr>
               <w:t xml:space="preserve"> </w:t>
             </w:r>
@@ -6655,14 +6653,6 @@
                 <w:szCs w:val="24"/>
               </w:rPr>
             </w:pPr>
-            <w:r>
-              <w:rPr>
-                <w:rFonts w:ascii="Arial" w:hAnsi="Arial" w:cs="Arial"/>
-                <w:sz w:val="22"/>
-                <w:szCs w:val="24"/>
-              </w:rPr>
-              <w:t>https://tinyurl.com/expr10-reg-jan23</w:t>
-            </w:r>
           </w:p>
         </w:tc>
         <w:tc>
@@ -7185,246 +7175,6 @@
         </w:tc>
       </w:tr>
     </w:tbl>
-    <w:p>
-      <w:pPr>
-        <w:rPr>
-          <w:rFonts w:ascii="Arial" w:hAnsi="Arial" w:cs="Arial"/>
-          <w:b/>
-          <w:bCs/>
-          <w:sz w:val="28"/>
-          <w:szCs w:val="32"/>
-          <w:u w:val="single"/>
-        </w:rPr>
-      </w:pPr>
-    </w:p>
-    <w:p>
-      <w:pPr>
-        <w:rPr>
-          <w:rFonts w:ascii="Arial" w:hAnsi="Arial" w:cs="Arial"/>
-          <w:b/>
-          <w:bCs/>
-          <w:sz w:val="28"/>
-          <w:szCs w:val="32"/>
-          <w:u w:val="single"/>
-        </w:rPr>
-      </w:pPr>
-    </w:p>
-    <w:p>
-      <w:pPr>
-        <w:rPr>
-          <w:rFonts w:ascii="Arial" w:hAnsi="Arial" w:cs="Arial"/>
-          <w:b/>
-          <w:bCs/>
-          <w:sz w:val="28"/>
-          <w:szCs w:val="32"/>
-          <w:u w:val="single"/>
-        </w:rPr>
-      </w:pPr>
-    </w:p>
-    <w:p>
-      <w:pPr>
-        <w:rPr>
-          <w:rFonts w:ascii="Arial" w:hAnsi="Arial" w:cs="Arial"/>
-          <w:b/>
-          <w:bCs/>
-          <w:sz w:val="28"/>
-          <w:szCs w:val="32"/>
-          <w:u w:val="single"/>
-        </w:rPr>
-      </w:pPr>
-    </w:p>
-    <w:p>
-      <w:pPr>
-        <w:rPr>
-          <w:rFonts w:ascii="Arial" w:hAnsi="Arial" w:cs="Arial"/>
-          <w:b/>
-          <w:bCs/>
-          <w:sz w:val="28"/>
-          <w:szCs w:val="32"/>
-          <w:u w:val="single"/>
-        </w:rPr>
-      </w:pPr>
-    </w:p>
-    <w:p>
-      <w:pPr>
-        <w:rPr>
-          <w:rFonts w:ascii="Arial" w:hAnsi="Arial" w:cs="Arial"/>
-          <w:b/>
-          <w:bCs/>
-          <w:sz w:val="28"/>
-          <w:szCs w:val="32"/>
-          <w:u w:val="single"/>
-        </w:rPr>
-      </w:pPr>
-    </w:p>
-    <w:p>
-      <w:pPr>
-        <w:rPr>
-          <w:rFonts w:ascii="Arial" w:hAnsi="Arial" w:cs="Arial"/>
-          <w:b/>
-          <w:bCs/>
-          <w:sz w:val="28"/>
-          <w:szCs w:val="32"/>
-          <w:u w:val="single"/>
-        </w:rPr>
-      </w:pPr>
-    </w:p>
-    <w:p>
-      <w:pPr>
-        <w:rPr>
-          <w:rFonts w:ascii="Arial" w:hAnsi="Arial" w:cs="Arial"/>
-          <w:b/>
-          <w:bCs/>
-          <w:sz w:val="28"/>
-          <w:szCs w:val="32"/>
-          <w:u w:val="single"/>
-        </w:rPr>
-      </w:pPr>
-    </w:p>
-    <w:p>
-      <w:pPr>
-        <w:rPr>
-          <w:rFonts w:ascii="Arial" w:hAnsi="Arial" w:cs="Arial"/>
-          <w:b/>
-          <w:bCs/>
-          <w:sz w:val="28"/>
-          <w:szCs w:val="32"/>
-          <w:u w:val="single"/>
-        </w:rPr>
-      </w:pPr>
-    </w:p>
-    <w:p>
-      <w:pPr>
-        <w:rPr>
-          <w:rFonts w:ascii="Arial" w:hAnsi="Arial" w:cs="Arial"/>
-          <w:b/>
-          <w:bCs/>
-          <w:sz w:val="28"/>
-          <w:szCs w:val="32"/>
-          <w:u w:val="single"/>
-        </w:rPr>
-      </w:pPr>
-    </w:p>
-    <w:p>
-      <w:pPr>
-        <w:rPr>
-          <w:rFonts w:ascii="Arial" w:hAnsi="Arial" w:cs="Arial"/>
-          <w:b/>
-          <w:bCs/>
-          <w:sz w:val="28"/>
-          <w:szCs w:val="32"/>
-          <w:u w:val="single"/>
-        </w:rPr>
-      </w:pPr>
-    </w:p>
-    <w:p>
-      <w:pPr>
-        <w:rPr>
-          <w:rFonts w:ascii="Arial" w:hAnsi="Arial" w:cs="Arial"/>
-          <w:b/>
-          <w:bCs/>
-          <w:sz w:val="28"/>
-          <w:szCs w:val="32"/>
-          <w:u w:val="single"/>
-        </w:rPr>
-      </w:pPr>
-    </w:p>
-    <w:p>
-      <w:pPr>
-        <w:rPr>
-          <w:rFonts w:ascii="Arial" w:hAnsi="Arial" w:cs="Arial"/>
-          <w:b/>
-          <w:bCs/>
-          <w:sz w:val="28"/>
-          <w:szCs w:val="32"/>
-          <w:u w:val="single"/>
-        </w:rPr>
-      </w:pPr>
-    </w:p>
-    <w:p>
-      <w:pPr>
-        <w:rPr>
-          <w:rFonts w:ascii="Arial" w:hAnsi="Arial" w:cs="Arial"/>
-          <w:b/>
-          <w:bCs/>
-          <w:sz w:val="28"/>
-          <w:szCs w:val="32"/>
-          <w:u w:val="single"/>
-        </w:rPr>
-      </w:pPr>
-    </w:p>
-    <w:p>
-      <w:pPr>
-        <w:rPr>
-          <w:rFonts w:ascii="Arial" w:hAnsi="Arial" w:cs="Arial"/>
-          <w:b/>
-          <w:bCs/>
-          <w:sz w:val="28"/>
-          <w:szCs w:val="32"/>
-          <w:u w:val="single"/>
-        </w:rPr>
-      </w:pPr>
-    </w:p>
-    <w:p>
-      <w:pPr>
-        <w:rPr>
-          <w:rFonts w:ascii="Arial" w:hAnsi="Arial" w:cs="Arial"/>
-          <w:b/>
-          <w:bCs/>
-          <w:sz w:val="28"/>
-          <w:szCs w:val="32"/>
-          <w:u w:val="single"/>
-        </w:rPr>
-      </w:pPr>
-    </w:p>
-    <w:p>
-      <w:pPr>
-        <w:rPr>
-          <w:rFonts w:ascii="Arial" w:hAnsi="Arial" w:cs="Arial"/>
-          <w:b/>
-          <w:bCs/>
-          <w:sz w:val="28"/>
-          <w:szCs w:val="32"/>
-          <w:u w:val="single"/>
-        </w:rPr>
-      </w:pPr>
-    </w:p>
-    <w:p>
-      <w:pPr>
-        <w:rPr>
-          <w:rFonts w:ascii="Arial" w:hAnsi="Arial" w:cs="Arial"/>
-          <w:b/>
-          <w:bCs/>
-          <w:sz w:val="28"/>
-          <w:szCs w:val="32"/>
-          <w:u w:val="single"/>
-        </w:rPr>
-      </w:pPr>
-    </w:p>
-    <w:p>
-      <w:pPr>
-        <w:rPr>
-          <w:rFonts w:ascii="Arial" w:hAnsi="Arial" w:cs="Arial"/>
-          <w:b/>
-          <w:bCs/>
-          <w:sz w:val="28"/>
-          <w:szCs w:val="32"/>
-          <w:u w:val="single"/>
-        </w:rPr>
-      </w:pPr>
-    </w:p>
-    <w:p>
-      <w:pPr>
-        <w:rPr>
-          <w:rFonts w:ascii="Arial" w:hAnsi="Arial" w:cs="Arial"/>
-          <w:b/>
-          <w:bCs/>
-          <w:sz w:val="28"/>
-          <w:szCs w:val="32"/>
-          <w:u w:val="single"/>
-        </w:rPr>
-      </w:pPr>
-    </w:p>
     <w:p>
       <w:pPr>
         <w:rPr>
@@ -7740,7 +7490,6 @@
                 <w:color w:val="000000"/>
                 <w:shd w:val="clear" w:color="auto" w:fill="FFFFFF"/>
               </w:rPr>
-              <w:lastRenderedPageBreak/>
               <w:t>Precision</w:t>
             </w:r>
           </w:p>
@@ -7866,7 +7615,6 @@
                 <w:color w:val="000000"/>
                 <w:shd w:val="clear" w:color="auto" w:fill="FFFFFF"/>
               </w:rPr>
-              <w:lastRenderedPageBreak/>
               <w:t>Incomplete Statements</w:t>
             </w:r>
           </w:p>
@@ -10153,6 +9901,7 @@
                 <w:color w:val="000000"/>
                 <w:shd w:val="clear" w:color="auto" w:fill="FFFFFF"/>
               </w:rPr>
+              <w:lastRenderedPageBreak/>
               <w:t>Precision</w:t>
             </w:r>
           </w:p>
@@ -10294,6 +10043,7 @@
                 <w:color w:val="000000"/>
                 <w:shd w:val="clear" w:color="auto" w:fill="FFFFFF"/>
               </w:rPr>
+              <w:lastRenderedPageBreak/>
               <w:t>Precision</w:t>
             </w:r>
           </w:p>

</xml_diff>